<commit_message>
Lectura de ingenieria de requerimientos
</commit_message>
<xml_diff>
--- a/Anteproyecto - Toma de decisiones con teoria de juegos.docx
+++ b/Anteproyecto - Toma de decisiones con teoria de juegos.docx
@@ -126,7 +126,13 @@
       </w:r>
       <w:r>
         <w:lastRenderedPageBreak/>
-        <w:t>alcance de este proyecto, se limitara el estudio a la etapa de definición de requerimientos</w:t>
+        <w:t>alcan</w:t>
+      </w:r>
+      <w:r>
+        <w:t>ce de este proyecto, se limitará</w:t>
+      </w:r>
+      <w:r>
+        <w:t xml:space="preserve"> el estudio a la etapa de definición de requerimientos</w:t>
       </w:r>
       <w:r>
         <w:t xml:space="preserve"> y se plantea para posteriores estudios la posibilidad de definir situaciones de toma de decisión en proyectos de software B2B que se puedan abordar desde la teoría de juegos </w:t>
@@ -135,7 +141,10 @@
         <w:t>en búsqueda de la satisfacción de las partes y una vez adelantados dichos estudios definir si es posible modelar por medio de teoría de juegos la toma de decisiones de proyectos de software B2B en los que las diferentes partes involucradas tienen percepciones diferentes del éxito del proyecto y en ocasiones determinar la mejor solución que satisfaga de la mejor forma ambas partes.</w:t>
       </w:r>
       <w:r>
-        <w:t xml:space="preserve"> Se selecciono de la etapa de la definición de requerimientos para adelantar el estudio porque en ella se suele presentar la mayor iteración entre los actores para definir objetivos en los proyectos de software. </w:t>
+        <w:t xml:space="preserve"> Se selecciono </w:t>
+      </w:r>
+      <w:r>
+        <w:t xml:space="preserve">la etapa de la definición de requerimientos para adelantar el estudio porque en ella se suele presentar la mayor iteración entre los actores para definir objetivos en los proyectos de software. </w:t>
       </w:r>
     </w:p>
     <w:p>
@@ -238,13 +247,11 @@
         <w:jc w:val="both"/>
       </w:pPr>
       <w:r>
-        <w:t xml:space="preserve">El crecimiento del mercado, el aumento de las exigencias de los clientes y la competitividad entre empresas, hacen que las empresas cada vez se preocupen más por brindar servicios y productos de calidad, buscando lograr la satisfacción </w:t>
-      </w:r>
-      <w:proofErr w:type="gramStart"/>
-      <w:r>
-        <w:t>de los cliente</w:t>
-      </w:r>
-      <w:proofErr w:type="gramEnd"/>
+        <w:t>El crecimiento del mercado, el aumento de las exigencias de los clientes y la competitividad entre empresas, hacen que las empresas cada vez se preocupen más por brindar servicios y productos de calidad, buscando lograr la satisfacción de los cliente</w:t>
+      </w:r>
+      <w:r>
+        <w:t>s</w:t>
+      </w:r>
       <w:r>
         <w:t xml:space="preserve"> para </w:t>
       </w:r>
@@ -270,15 +277,13 @@
       </w:r>
       <w:proofErr w:type="spellEnd"/>
       <w:r>
-        <w:t xml:space="preserve">. La utilización de CRM da una visión al cliente de una empresa como un único ente en el proceso de la venta del servicio, la prestación del mismo y en un servicio posventa, de manera que el cliente no percibe la organización como un conjunto de procesos independientes que no tienen afinidad con el mismo. Otra forma de buscar la calidad en servicios y en productos en la organización es logrando la calidad en sus procesos, algunas cuentan con certificaciones internacionales en calidad, los cuales dan garantía a los clientes que los procesos que se llevan en la empresa proveedora de servicios sigue estándares internacionales que buscan dar calidad a sus productos y </w:t>
-      </w:r>
-      <w:proofErr w:type="spellStart"/>
-      <w:r>
-        <w:t>servicios.Sin</w:t>
-      </w:r>
-      <w:proofErr w:type="spellEnd"/>
-      <w:r>
-        <w:t xml:space="preserve"> embargo, cada cliente tiene expectativas diferentes del servicio prestado, incluso un mismo cliente en circunstancias diferentes podría variar sus prioridades en la prestación de un servicio de calidad. Según la teoría clásica se podría garantizar el éxito de un proyecto, si se logra cumplir con los criterios de calidad en términos de tiempo, alcance y costos, comúnmente llamado el triángulo de hierro, sin embargo, aun cumpliendo con los criterios de calidad, no se tiene garantizada la satisfacción del cliente, es por esto que estudios como el de “</w:t>
+        <w:t>. La utilización de CRM da una visión al cliente de una empresa como un único ente en el proceso de la venta del servicio, la prestación del mismo y en un servicio posventa, de manera que el cliente no percibe la organización como un conjunto de procesos independientes que no tienen afinidad con el mismo. Otra forma de buscar la calidad en servicios y en productos en la organización es logrando la calidad en sus procesos, algunas cuentan con certificaciones internacionales en calidad, los cuales dan garantía a los clientes que los procesos que se llevan en la empresa proveedora de servicios sigue estándares internacionales que buscan dar calidad a sus productos y servicios.</w:t>
+      </w:r>
+      <w:r>
+        <w:t xml:space="preserve"> </w:t>
+      </w:r>
+      <w:r>
+        <w:t>Sin embargo, cada cliente tiene expectativas diferentes del servicio prestado, incluso un mismo cliente en circunstancias diferentes podría variar sus prioridades en la prestación de un servicio de calidad. Según la teoría clásica se podría garantizar el éxito de un proyecto, si se logra cumplir con los criterios de calidad en términos de tiempo, alcance y costos, comúnmente llamado el triángulo de hierro, sin embargo, aun cumpliendo con los criterios de calidad, no se tiene garantizada la satisfacción del cliente, es por esto que estudios como el de “</w:t>
       </w:r>
       <w:proofErr w:type="spellStart"/>
       <w:r>
@@ -769,7 +774,13 @@
       </w:r>
       <w:proofErr w:type="spellEnd"/>
       <w:r>
-        <w:t xml:space="preserve">. El estudio se enfoca en determinar funciones de cómo el cliente percibe el modelo interno del proveedor y como el proveedor a vez percibe los modelos internos de los clientes, esto para los diferentes tipos de clientes definidos y para los diferentes tipos de proveedores definidos y como la interpretación de los modelos internos de ambos lados, influye en la satisfacción general del cliente. Se determina que la satisfacción del cliente se puede lograr mostrando la forma de operar del proveedor como innovador, respectivamente, un proveedor innovador de cierta forma asume que el cliente busca algún tipo de satisfacción, luego un entendimiento mutuo será logrado  en el primer estado de en el modelo de innovación </w:t>
+        <w:t xml:space="preserve">. El estudio se enfoca en determinar funciones de cómo el cliente percibe el modelo interno del proveedor y como el proveedor a </w:t>
+      </w:r>
+      <w:r>
+        <w:t xml:space="preserve">su </w:t>
+      </w:r>
+      <w:r>
+        <w:t xml:space="preserve">vez percibe los modelos internos de los clientes, esto para los diferentes tipos de clientes definidos y para los diferentes tipos de proveedores definidos y como la interpretación de los modelos internos de ambos lados, influye en la satisfacción general del cliente. Se determina que la satisfacción del cliente se puede lograr mostrando la forma de operar del proveedor como innovador, respectivamente, un proveedor innovador de cierta forma asume que el cliente busca algún tipo de satisfacción, luego un entendimiento mutuo será logrado  en el primer estado de en el modelo de innovación </w:t>
       </w:r>
       <w:proofErr w:type="spellStart"/>
       <w:r>
@@ -7503,7 +7514,13 @@
         <w:jc w:val="both"/>
       </w:pPr>
       <w:r>
-        <w:t>Se tendrán resultados que indiquen si la toma de decisiones por medio de  puede influir a la búsqueda de la satisfacción entre partes teniendo en cuenta que cada parte puede tener una percepción distinta de lo que se espera para el proyecto.</w:t>
+        <w:t xml:space="preserve">Se tendrán resultados que indiquen si la toma de decisiones por medio de </w:t>
+      </w:r>
+      <w:r>
+        <w:t>TJ</w:t>
+      </w:r>
+      <w:r>
+        <w:t xml:space="preserve"> puede influir a la búsqueda de la satisfacción entre partes teniendo en cuenta que cada parte puede tener una percepción distinta de lo que se espera para el proyecto.</w:t>
       </w:r>
     </w:p>
     <w:p>
@@ -12096,7 +12113,7 @@
 </file>
 
 <file path=customXml/itemProps1.xml><?xml version="1.0" encoding="utf-8"?>
-<ds:datastoreItem xmlns:ds="http://schemas.openxmlformats.org/officeDocument/2006/customXml" ds:itemID="{6322FF14-8A9E-4203-9758-AD14892AA372}">
+<ds:datastoreItem xmlns:ds="http://schemas.openxmlformats.org/officeDocument/2006/customXml" ds:itemID="{80605C94-8A31-4C16-9336-AA9DE41AEDAE}">
   <ds:schemaRefs>
     <ds:schemaRef ds:uri="http://schemas.openxmlformats.org/officeDocument/2006/bibliography"/>
   </ds:schemaRefs>

</xml_diff>